<commit_message>
redo of week 5 coding assignment
</commit_message>
<xml_diff>
--- a/Week 5 Coding Assignment.docx
+++ b/Week 5 Coding Assignment.docx
@@ -521,16 +521,55 @@
           <w:szCs w:val="24"/>
         </w:rPr>
       </w:pPr>
+    </w:p>
+    <w:p>
+      <w:pPr>
+        <w:rPr>
+          <w:b/>
+          <w:szCs w:val="24"/>
+        </w:rPr>
+      </w:pPr>
+    </w:p>
+    <w:p>
+      <w:pPr>
+        <w:rPr>
+          <w:b/>
+          <w:szCs w:val="24"/>
+        </w:rPr>
+      </w:pPr>
+    </w:p>
+    <w:p>
+      <w:pPr>
+        <w:rPr>
+          <w:b/>
+          <w:szCs w:val="24"/>
+        </w:rPr>
+      </w:pPr>
+    </w:p>
+    <w:p>
+      <w:pPr>
+        <w:rPr>
+          <w:b/>
+          <w:szCs w:val="24"/>
+        </w:rPr>
+      </w:pPr>
+    </w:p>
+    <w:p>
+      <w:pPr>
+        <w:rPr>
+          <w:b/>
+          <w:szCs w:val="24"/>
+        </w:rPr>
+      </w:pPr>
       <w:r>
         <w:rPr>
           <w:noProof/>
         </w:rPr>
-        <w:lastRenderedPageBreak/>
         <w:drawing>
-          <wp:inline distT="0" distB="0" distL="0" distR="0" wp14:anchorId="672D529B" wp14:editId="55B61DA5">
+          <wp:inline distT="0" distB="0" distL="0" distR="0" wp14:anchorId="0ADF9AE3" wp14:editId="6DDD2308">
             <wp:extent cx="5943600" cy="3343275"/>
             <wp:effectExtent l="0" t="0" r="0" b="9525"/>
-            <wp:docPr id="2" name="Picture 2"/>
+            <wp:docPr id="8" name="Picture 8"/>
             <wp:cNvGraphicFramePr>
               <a:graphicFrameLocks xmlns:a="http://schemas.openxmlformats.org/drawingml/2006/main" noChangeAspect="1"/>
             </wp:cNvGraphicFramePr>
@@ -575,10 +614,10 @@
           <w:noProof/>
         </w:rPr>
         <w:drawing>
-          <wp:inline distT="0" distB="0" distL="0" distR="0" wp14:anchorId="5A0AD84A" wp14:editId="6DCAA84B">
+          <wp:inline distT="0" distB="0" distL="0" distR="0" wp14:anchorId="291DD473" wp14:editId="14B886BF">
             <wp:extent cx="5943600" cy="3343275"/>
             <wp:effectExtent l="0" t="0" r="0" b="9525"/>
-            <wp:docPr id="3" name="Picture 3"/>
+            <wp:docPr id="10" name="Picture 10"/>
             <wp:cNvGraphicFramePr>
               <a:graphicFrameLocks xmlns:a="http://schemas.openxmlformats.org/drawingml/2006/main" noChangeAspect="1"/>
             </wp:cNvGraphicFramePr>
@@ -624,10 +663,10 @@
         </w:rPr>
         <w:lastRenderedPageBreak/>
         <w:drawing>
-          <wp:inline distT="0" distB="0" distL="0" distR="0" wp14:anchorId="5495084C" wp14:editId="1716BDDF">
+          <wp:inline distT="0" distB="0" distL="0" distR="0" wp14:anchorId="37EDCD6F" wp14:editId="5AF8F111">
             <wp:extent cx="5943600" cy="3343275"/>
             <wp:effectExtent l="0" t="0" r="0" b="9525"/>
-            <wp:docPr id="4" name="Picture 4"/>
+            <wp:docPr id="11" name="Picture 11"/>
             <wp:cNvGraphicFramePr>
               <a:graphicFrameLocks xmlns:a="http://schemas.openxmlformats.org/drawingml/2006/main" noChangeAspect="1"/>
             </wp:cNvGraphicFramePr>
@@ -672,10 +711,10 @@
           <w:noProof/>
         </w:rPr>
         <w:drawing>
-          <wp:inline distT="0" distB="0" distL="0" distR="0" wp14:anchorId="2C86507B" wp14:editId="526AF837">
+          <wp:inline distT="0" distB="0" distL="0" distR="0" wp14:anchorId="3A9A1F88" wp14:editId="30DCF35F">
             <wp:extent cx="5943600" cy="3343275"/>
             <wp:effectExtent l="0" t="0" r="0" b="9525"/>
-            <wp:docPr id="5" name="Picture 5"/>
+            <wp:docPr id="12" name="Picture 12"/>
             <wp:cNvGraphicFramePr>
               <a:graphicFrameLocks xmlns:a="http://schemas.openxmlformats.org/drawingml/2006/main" noChangeAspect="1"/>
             </wp:cNvGraphicFramePr>
@@ -721,10 +760,10 @@
         </w:rPr>
         <w:lastRenderedPageBreak/>
         <w:drawing>
-          <wp:inline distT="0" distB="0" distL="0" distR="0" wp14:anchorId="500BE7B2" wp14:editId="18C9300B">
+          <wp:inline distT="0" distB="0" distL="0" distR="0" wp14:anchorId="163748D6" wp14:editId="42722E2F">
             <wp:extent cx="5943600" cy="3343275"/>
             <wp:effectExtent l="0" t="0" r="0" b="9525"/>
-            <wp:docPr id="7" name="Picture 7"/>
+            <wp:docPr id="13" name="Picture 13"/>
             <wp:cNvGraphicFramePr>
               <a:graphicFrameLocks xmlns:a="http://schemas.openxmlformats.org/drawingml/2006/main" noChangeAspect="1"/>
             </wp:cNvGraphicFramePr>
@@ -769,10 +808,10 @@
           <w:noProof/>
         </w:rPr>
         <w:drawing>
-          <wp:inline distT="0" distB="0" distL="0" distR="0" wp14:anchorId="291BE61A" wp14:editId="4C1D4718">
+          <wp:inline distT="0" distB="0" distL="0" distR="0" wp14:anchorId="3AF05FCD" wp14:editId="103987A1">
             <wp:extent cx="5943600" cy="3343275"/>
             <wp:effectExtent l="0" t="0" r="0" b="9525"/>
-            <wp:docPr id="6" name="Picture 6"/>
+            <wp:docPr id="14" name="Picture 14"/>
             <wp:cNvGraphicFramePr>
               <a:graphicFrameLocks xmlns:a="http://schemas.openxmlformats.org/drawingml/2006/main" noChangeAspect="1"/>
             </wp:cNvGraphicFramePr>
@@ -820,6 +859,14 @@
           <w:szCs w:val="24"/>
         </w:rPr>
       </w:pPr>
+    </w:p>
+    <w:p>
+      <w:pPr>
+        <w:rPr>
+          <w:b/>
+          <w:szCs w:val="24"/>
+        </w:rPr>
+      </w:pPr>
       <w:r>
         <w:rPr>
           <w:b/>
@@ -839,7 +886,7 @@
           <w:b/>
           <w:szCs w:val="24"/>
         </w:rPr>
-        <w:t>https://github.com/Srobertson81/frontend-week5.git</w:t>
+        <w:t>https://github.com/Srobertson81/frontend-week5B.git</w:t>
       </w:r>
     </w:p>
     <w:sectPr>

</xml_diff>